<commit_message>
il commit di marza
</commit_message>
<xml_diff>
--- a/Relazione.docx
+++ b/Relazione.docx
@@ -2016,10 +2016,10 @@
             <v:path o:extrusionok="f" gradientshapeok="t" o:connecttype="rect"/>
             <o:lock v:ext="edit" aspectratio="t"/>
           </v:shapetype>
-          <v:shape id="_x0000_i1025" type="#_x0000_t75" style="width:420pt;height:687pt" o:ole="">
+          <v:shape id="_x0000_i1025" type="#_x0000_t75" style="width:420.2pt;height:686.7pt" o:ole="">
             <v:imagedata r:id="rId8" o:title=""/>
           </v:shape>
-          <o:OLEObject Type="Embed" ProgID="Visio.Drawing.11" ShapeID="_x0000_i1025" DrawAspect="Content" ObjectID="_1506154983" r:id="rId9"/>
+          <o:OLEObject Type="Embed" ProgID="Visio.Drawing.11" ShapeID="_x0000_i1025" DrawAspect="Content" ObjectID="_1506592063" r:id="rId9"/>
         </w:object>
       </w:r>
     </w:p>
@@ -2133,10 +2133,10 @@
                 <w:lang w:eastAsia="it-IT"/>
               </w:rPr>
               <w:object w:dxaOrig="6060" w:dyaOrig="4740">
-                <v:shape id="_x0000_i1026" type="#_x0000_t75" style="width:303pt;height:237pt" o:ole="">
+                <v:shape id="_x0000_i1026" type="#_x0000_t75" style="width:303.05pt;height:237.5pt" o:ole="">
                   <v:imagedata r:id="rId10" o:title=""/>
                 </v:shape>
-                <o:OLEObject Type="Embed" ProgID="PBrush" ShapeID="_x0000_i1026" DrawAspect="Content" ObjectID="_1506154984" r:id="rId11"/>
+                <o:OLEObject Type="Embed" ProgID="PBrush" ShapeID="_x0000_i1026" DrawAspect="Content" ObjectID="_1506592064" r:id="rId11"/>
               </w:object>
             </w:r>
           </w:p>
@@ -2477,10 +2477,10 @@
                 <w:lang w:eastAsia="it-IT"/>
               </w:rPr>
               <w:object w:dxaOrig="4466" w:dyaOrig="882">
-                <v:shape id="_x0000_i1027" type="#_x0000_t75" style="width:223.5pt;height:43.5pt" o:ole="">
+                <v:shape id="_x0000_i1027" type="#_x0000_t75" style="width:223.5pt;height:43pt" o:ole="">
                   <v:imagedata r:id="rId12" o:title=""/>
                 </v:shape>
-                <o:OLEObject Type="Embed" ProgID="Visio.Drawing.11" ShapeID="_x0000_i1027" DrawAspect="Content" ObjectID="_1506154985" r:id="rId13"/>
+                <o:OLEObject Type="Embed" ProgID="Visio.Drawing.11" ShapeID="_x0000_i1027" DrawAspect="Content" ObjectID="_1506592065" r:id="rId13"/>
               </w:object>
             </w:r>
           </w:p>
@@ -3104,10 +3104,10 @@
                 <w:lang w:eastAsia="it-IT"/>
               </w:rPr>
               <w:object w:dxaOrig="4625" w:dyaOrig="865">
-                <v:shape id="_x0000_i1028" type="#_x0000_t75" style="width:231pt;height:43.5pt" o:ole="">
+                <v:shape id="_x0000_i1028" type="#_x0000_t75" style="width:231.05pt;height:43pt" o:ole="">
                   <v:imagedata r:id="rId14" o:title=""/>
                 </v:shape>
-                <o:OLEObject Type="Embed" ProgID="Visio.Drawing.11" ShapeID="_x0000_i1028" DrawAspect="Content" ObjectID="_1506154986" r:id="rId15"/>
+                <o:OLEObject Type="Embed" ProgID="Visio.Drawing.11" ShapeID="_x0000_i1028" DrawAspect="Content" ObjectID="_1506592066" r:id="rId15"/>
               </w:object>
             </w:r>
           </w:p>
@@ -3450,10 +3450,10 @@
                 <w:lang w:eastAsia="it-IT"/>
               </w:rPr>
               <w:object w:dxaOrig="4776" w:dyaOrig="968">
-                <v:shape id="_x0000_i1029" type="#_x0000_t75" style="width:240pt;height:48pt" o:ole="">
+                <v:shape id="_x0000_i1029" type="#_x0000_t75" style="width:239.65pt;height:48.35pt" o:ole="">
                   <v:imagedata r:id="rId16" o:title=""/>
                 </v:shape>
-                <o:OLEObject Type="Embed" ProgID="Visio.Drawing.11" ShapeID="_x0000_i1029" DrawAspect="Content" ObjectID="_1506154987" r:id="rId17"/>
+                <o:OLEObject Type="Embed" ProgID="Visio.Drawing.11" ShapeID="_x0000_i1029" DrawAspect="Content" ObjectID="_1506592067" r:id="rId17"/>
               </w:object>
             </w:r>
           </w:p>
@@ -3724,10 +3724,10 @@
                 <w:lang w:eastAsia="it-IT"/>
               </w:rPr>
               <w:object w:dxaOrig="4466" w:dyaOrig="3135">
-                <v:shape id="_x0000_i1030" type="#_x0000_t75" style="width:223.5pt;height:159pt" o:ole="">
+                <v:shape id="_x0000_i1030" type="#_x0000_t75" style="width:223.5pt;height:159.05pt" o:ole="">
                   <v:imagedata r:id="rId18" o:title=""/>
                 </v:shape>
-                <o:OLEObject Type="Embed" ProgID="Visio.Drawing.11" ShapeID="_x0000_i1030" DrawAspect="Content" ObjectID="_1506154988" r:id="rId19"/>
+                <o:OLEObject Type="Embed" ProgID="Visio.Drawing.11" ShapeID="_x0000_i1030" DrawAspect="Content" ObjectID="_1506592068" r:id="rId19"/>
               </w:object>
             </w:r>
           </w:p>
@@ -4564,31 +4564,12 @@
         </w:rPr>
       </w:pPr>
       <w:r>
-        <w:object w:dxaOrig="11334" w:dyaOrig="13237">
-          <v:shape id="_x0000_i1031" type="#_x0000_t75" style="width:481.5pt;height:562.5pt" o:ole="">
+        <w:object w:dxaOrig="10844" w:dyaOrig="14471">
+          <v:shape id="_x0000_i1036" type="#_x0000_t75" style="width:481.45pt;height:642.65pt" o:ole="">
             <v:imagedata r:id="rId20" o:title=""/>
           </v:shape>
-          <o:OLEObject Type="Embed" ProgID="Visio.Drawing.11" ShapeID="_x0000_i1031" DrawAspect="Content" ObjectID="_1506154989" r:id="rId21"/>
+          <o:OLEObject Type="Embed" ProgID="Visio.Drawing.11" ShapeID="_x0000_i1036" DrawAspect="Content" ObjectID="_1506592069" r:id="rId21"/>
         </w:object>
-      </w:r>
-    </w:p>
-    <w:p>
-      <w:pPr>
-        <w:rPr>
-          <w:rFonts w:asciiTheme="majorHAnsi" w:hAnsiTheme="majorHAnsi"/>
-          <w:b/>
-          <w:sz w:val="52"/>
-          <w:szCs w:val="52"/>
-        </w:rPr>
-      </w:pPr>
-      <w:r>
-        <w:rPr>
-          <w:rFonts w:asciiTheme="majorHAnsi" w:hAnsiTheme="majorHAnsi"/>
-          <w:b/>
-          <w:sz w:val="52"/>
-          <w:szCs w:val="52"/>
-        </w:rPr>
-        <w:br w:type="page"/>
       </w:r>
     </w:p>
     <w:p>
@@ -5200,10 +5181,10 @@
     <w:p>
       <w:r>
         <w:object w:dxaOrig="9568" w:dyaOrig="13200">
-          <v:shape id="_x0000_i1033" type="#_x0000_t75" style="width:478.5pt;height:660pt" o:ole="">
+          <v:shape id="_x0000_i1031" type="#_x0000_t75" style="width:478.2pt;height:659.8pt" o:ole="">
             <v:imagedata r:id="rId27" o:title=""/>
           </v:shape>
-          <o:OLEObject Type="Embed" ProgID="Visio.Drawing.11" ShapeID="_x0000_i1033" DrawAspect="Content" ObjectID="_1506154990" r:id="rId28"/>
+          <o:OLEObject Type="Embed" ProgID="Visio.Drawing.11" ShapeID="_x0000_i1031" DrawAspect="Content" ObjectID="_1506592070" r:id="rId28"/>
         </w:object>
       </w:r>
     </w:p>
@@ -5212,10 +5193,10 @@
     <w:p>
       <w:r>
         <w:object w:dxaOrig="9430" w:dyaOrig="2070">
-          <v:shape id="_x0000_i1032" type="#_x0000_t75" style="width:472.5pt;height:103.5pt" o:ole="">
+          <v:shape id="_x0000_i1032" type="#_x0000_t75" style="width:472.85pt;height:103.15pt" o:ole="">
             <v:imagedata r:id="rId29" o:title=""/>
           </v:shape>
-          <o:OLEObject Type="Embed" ProgID="Visio.Drawing.11" ShapeID="_x0000_i1032" DrawAspect="Content" ObjectID="_1506154991" r:id="rId30"/>
+          <o:OLEObject Type="Embed" ProgID="Visio.Drawing.11" ShapeID="_x0000_i1032" DrawAspect="Content" ObjectID="_1506592071" r:id="rId30"/>
         </w:object>
       </w:r>
     </w:p>
@@ -5224,10 +5205,10 @@
     <w:p>
       <w:r>
         <w:object w:dxaOrig="11089" w:dyaOrig="11924">
-          <v:shape id="_x0000_i1034" type="#_x0000_t75" style="width:481.5pt;height:517.5pt" o:ole="">
+          <v:shape id="_x0000_i1033" type="#_x0000_t75" style="width:481.45pt;height:517.95pt" o:ole="">
             <v:imagedata r:id="rId31" o:title=""/>
           </v:shape>
-          <o:OLEObject Type="Embed" ProgID="Visio.Drawing.11" ShapeID="_x0000_i1034" DrawAspect="Content" ObjectID="_1506154992" r:id="rId32"/>
+          <o:OLEObject Type="Embed" ProgID="Visio.Drawing.11" ShapeID="_x0000_i1033" DrawAspect="Content" ObjectID="_1506592072" r:id="rId32"/>
         </w:object>
       </w:r>
     </w:p>
@@ -5239,10 +5220,10 @@
     <w:p>
       <w:r>
         <w:object w:dxaOrig="10973" w:dyaOrig="11442">
-          <v:shape id="_x0000_i1035" type="#_x0000_t75" style="width:481.5pt;height:502.5pt" o:ole="">
+          <v:shape id="_x0000_i1039" type="#_x0000_t75" style="width:481.45pt;height:501.85pt" o:ole="">
             <v:imagedata r:id="rId33" o:title=""/>
           </v:shape>
-          <o:OLEObject Type="Embed" ProgID="Visio.Drawing.11" ShapeID="_x0000_i1035" DrawAspect="Content" ObjectID="_1506154993" r:id="rId34"/>
+          <o:OLEObject Type="Embed" ProgID="Visio.Drawing.11" ShapeID="_x0000_i1039" DrawAspect="Content" ObjectID="_1506592073" r:id="rId34"/>
         </w:object>
       </w:r>
     </w:p>
@@ -5258,10 +5239,10 @@
     <w:p>
       <w:r>
         <w:object w:dxaOrig="10769" w:dyaOrig="11678">
-          <v:shape id="_x0000_i1039" type="#_x0000_t75" style="width:481.5pt;height:522pt" o:ole="">
+          <v:shape id="_x0000_i1034" type="#_x0000_t75" style="width:481.45pt;height:522.25pt" o:ole="">
             <v:imagedata r:id="rId35" o:title=""/>
           </v:shape>
-          <o:OLEObject Type="Embed" ProgID="Visio.Drawing.11" ShapeID="_x0000_i1039" DrawAspect="Content" ObjectID="_1506154994" r:id="rId36"/>
+          <o:OLEObject Type="Embed" ProgID="Visio.Drawing.11" ShapeID="_x0000_i1034" DrawAspect="Content" ObjectID="_1506592074" r:id="rId36"/>
         </w:object>
       </w:r>
     </w:p>
@@ -5280,10 +5261,10 @@
     <w:p>
       <w:r>
         <w:object w:dxaOrig="11036" w:dyaOrig="7530">
-          <v:shape id="_x0000_i1036" type="#_x0000_t75" style="width:481.5pt;height:328.5pt" o:ole="">
+          <v:shape id="_x0000_i1035" type="#_x0000_t75" style="width:481.45pt;height:328.85pt" o:ole="">
             <v:imagedata r:id="rId37" o:title=""/>
           </v:shape>
-          <o:OLEObject Type="Embed" ProgID="Visio.Drawing.11" ShapeID="_x0000_i1036" DrawAspect="Content" ObjectID="_1506154995" r:id="rId38"/>
+          <o:OLEObject Type="Embed" ProgID="Visio.Drawing.11" ShapeID="_x0000_i1035" DrawAspect="Content" ObjectID="_1506592075" r:id="rId38"/>
         </w:object>
       </w:r>
     </w:p>
@@ -5297,21 +5278,19 @@
     <w:p/>
     <w:p/>
     <w:p/>
+    <w:p>
+      <w:r>
+        <w:object w:dxaOrig="11329" w:dyaOrig="14688">
+          <v:shape id="_x0000_i1037" type="#_x0000_t75" style="width:481.45pt;height:624.35pt" o:ole="">
+            <v:imagedata r:id="rId39" o:title=""/>
+          </v:shape>
+          <o:OLEObject Type="Embed" ProgID="Visio.Drawing.11" ShapeID="_x0000_i1037" DrawAspect="Content" ObjectID="_1506592076" r:id="rId40"/>
+        </w:object>
+      </w:r>
+    </w:p>
     <w:p/>
     <w:p/>
     <w:p>
-      <w:r>
-        <w:object w:dxaOrig="11329" w:dyaOrig="12795">
-          <v:shape id="_x0000_i1037" type="#_x0000_t75" style="width:481.5pt;height:544.5pt" o:ole="">
-            <v:imagedata r:id="rId39" o:title=""/>
-          </v:shape>
-          <o:OLEObject Type="Embed" ProgID="Visio.Drawing.11" ShapeID="_x0000_i1037" DrawAspect="Content" ObjectID="_1506154996" r:id="rId40"/>
-        </w:object>
-      </w:r>
-    </w:p>
-    <w:p/>
-    <w:p/>
-    <w:p>
       <w:pPr>
         <w:rPr>
           <w:u w:val="single"/>
@@ -5319,19 +5298,12 @@
       </w:pPr>
     </w:p>
     <w:p>
-      <w:pPr>
-        <w:rPr>
-          <w:u w:val="single"/>
-        </w:rPr>
-      </w:pPr>
-    </w:p>
-    <w:p>
       <w:r>
         <w:object w:dxaOrig="10562" w:dyaOrig="14883">
-          <v:shape id="_x0000_i1038" type="#_x0000_t75" style="width:481.5pt;height:678pt" o:ole="">
+          <v:shape id="_x0000_i1038" type="#_x0000_t75" style="width:481.45pt;height:679.15pt" o:ole="">
             <v:imagedata r:id="rId41" o:title=""/>
           </v:shape>
-          <o:OLEObject Type="Embed" ProgID="Visio.Drawing.11" ShapeID="_x0000_i1038" DrawAspect="Content" ObjectID="_1506154997" r:id="rId42"/>
+          <o:OLEObject Type="Embed" ProgID="Visio.Drawing.11" ShapeID="_x0000_i1038" DrawAspect="Content" ObjectID="_1506592077" r:id="rId42"/>
         </w:object>
       </w:r>
     </w:p>
@@ -5600,7 +5572,7 @@
               <w:sz w:val="16"/>
               <w:szCs w:val="16"/>
             </w:rPr>
-            <w:t>3</w:t>
+            <w:t>23</w:t>
           </w:r>
           <w:r>
             <w:rPr>

</xml_diff>